<commit_message>
Memoria y programa terminado
</commit_message>
<xml_diff>
--- a/Teamwork/Memoria.docx
+++ b/Teamwork/Memoria.docx
@@ -181,6 +181,8 @@
       <w:pPr>
         <w:pStyle w:val="Ttulo1"/>
       </w:pPr>
+      <w:bookmarkStart w:id="0" w:name="_Índice"/>
+      <w:bookmarkEnd w:id="0"/>
       <w:r>
         <w:lastRenderedPageBreak/>
         <w:t>Índice</w:t>
@@ -262,9 +264,14 @@
           <w:numId w:val="14"/>
         </w:numPr>
       </w:pPr>
-      <w:r>
-        <w:t>Introducción general</w:t>
-      </w:r>
+      <w:hyperlink w:anchor="_Introducción_general" w:history="1">
+        <w:r>
+          <w:rPr>
+            <w:rStyle w:val="Hipervnculo"/>
+          </w:rPr>
+          <w:t>Introducción general</w:t>
+        </w:r>
+      </w:hyperlink>
     </w:p>
     <w:p>
       <w:pPr>
@@ -279,7 +286,19 @@
           <w:rPr>
             <w:rStyle w:val="Hipervnculo"/>
           </w:rPr>
-          <w:t>Pregunta 1</w:t>
+          <w:t>Pregu</w:t>
+        </w:r>
+        <w:r>
+          <w:rPr>
+            <w:rStyle w:val="Hipervnculo"/>
+          </w:rPr>
+          <w:t>n</w:t>
+        </w:r>
+        <w:r>
+          <w:rPr>
+            <w:rStyle w:val="Hipervnculo"/>
+          </w:rPr>
+          <w:t>ta 1</w:t>
         </w:r>
       </w:hyperlink>
     </w:p>
@@ -296,7 +315,19 @@
           <w:rPr>
             <w:rStyle w:val="Hipervnculo"/>
           </w:rPr>
-          <w:t>Pregunta 2</w:t>
+          <w:t>Preg</w:t>
+        </w:r>
+        <w:r>
+          <w:rPr>
+            <w:rStyle w:val="Hipervnculo"/>
+          </w:rPr>
+          <w:t>u</w:t>
+        </w:r>
+        <w:r>
+          <w:rPr>
+            <w:rStyle w:val="Hipervnculo"/>
+          </w:rPr>
+          <w:t>nta 2</w:t>
         </w:r>
       </w:hyperlink>
     </w:p>
@@ -342,9 +373,14 @@
           <w:numId w:val="14"/>
         </w:numPr>
       </w:pPr>
-      <w:r>
-        <w:t>Reparto de trabajo</w:t>
-      </w:r>
+      <w:hyperlink w:anchor="_Reparto_del_trabajo" w:history="1">
+        <w:r>
+          <w:rPr>
+            <w:rStyle w:val="Hipervnculo"/>
+          </w:rPr>
+          <w:t>Reparto de trabajo</w:t>
+        </w:r>
+      </w:hyperlink>
       <w:r>
         <w:br w:type="page"/>
       </w:r>
@@ -353,8 +389,8 @@
       <w:pPr>
         <w:pStyle w:val="Ttulo1"/>
       </w:pPr>
-      <w:bookmarkStart w:id="0" w:name="_Fase_1.1_–"/>
-      <w:bookmarkEnd w:id="0"/>
+      <w:bookmarkStart w:id="1" w:name="_Fase_1.1_–"/>
+      <w:bookmarkEnd w:id="1"/>
       <w:r>
         <w:lastRenderedPageBreak/>
         <w:t>Fase 1.1 – Ceremonia de iniciación</w:t>
@@ -364,8 +400,8 @@
       <w:pPr>
         <w:pStyle w:val="Ttulo2"/>
       </w:pPr>
-      <w:bookmarkStart w:id="1" w:name="_Explicación_del_código"/>
-      <w:bookmarkEnd w:id="1"/>
+      <w:bookmarkStart w:id="2" w:name="_Explicación_del_código"/>
+      <w:bookmarkEnd w:id="2"/>
       <w:r>
         <w:t>Explicación del código</w:t>
       </w:r>
@@ -405,7 +441,13 @@
         </w:numPr>
       </w:pPr>
       <w:r>
-        <w:t>Los métodos principales del programa, que desarrollan las tareas especificadas, incluyendo las funciones de assembly.</w:t>
+        <w:t xml:space="preserve">Los métodos principales del programa, que desarrollan las tareas especificadas, incluyendo las funciones de </w:t>
+      </w:r>
+      <w:r>
+        <w:t>A</w:t>
+      </w:r>
+      <w:r>
+        <w:t>ssembly.</w:t>
       </w:r>
     </w:p>
     <w:p>
@@ -427,8 +469,8 @@
       <w:pPr>
         <w:pStyle w:val="Ttulo2"/>
       </w:pPr>
-      <w:bookmarkStart w:id="2" w:name="_Ejemplos_de_entradas"/>
-      <w:bookmarkEnd w:id="2"/>
+      <w:bookmarkStart w:id="3" w:name="_Ejemplos_de_entradas"/>
+      <w:bookmarkEnd w:id="3"/>
       <w:r>
         <w:t>Ejemplos de entradas válidas e inválidas</w:t>
       </w:r>
@@ -628,7 +670,13 @@
         <w:t>001.</w:t>
       </w:r>
       <w:r>
-        <w:t xml:space="preserve"> Algunos ejemplos de entradas válidas son “</w:t>
+        <w:t xml:space="preserve"> Algunos ejemplos de entradas válidas </w:t>
+      </w:r>
+      <w:r>
+        <w:t xml:space="preserve">del segundo número </w:t>
+      </w:r>
+      <w:r>
+        <w:t>son “</w:t>
       </w:r>
       <w:r>
         <w:t>740”</w:t>
@@ -816,8 +864,8 @@
       <w:pPr>
         <w:pStyle w:val="Ttulo1"/>
       </w:pPr>
-      <w:bookmarkStart w:id="3" w:name="_Fase_1.2_–"/>
-      <w:bookmarkEnd w:id="3"/>
+      <w:bookmarkStart w:id="4" w:name="_Fase_1.2_–"/>
+      <w:bookmarkEnd w:id="4"/>
       <w:r>
         <w:lastRenderedPageBreak/>
         <w:t xml:space="preserve">Fase </w:t>
@@ -829,40 +877,52 @@
         <w:t>2 – Salvando al mundo</w:t>
       </w:r>
     </w:p>
-    <w:p/>
     <w:p>
       <w:pPr>
         <w:pStyle w:val="Ttulo2"/>
       </w:pPr>
-      <w:bookmarkStart w:id="4" w:name="_Pregunta_1."/>
-      <w:bookmarkEnd w:id="4"/>
-      <w:r>
-        <w:t>Pregunta 1.</w:t>
-      </w:r>
-    </w:p>
-    <w:p>
-      <w:pPr>
+      <w:bookmarkStart w:id="5" w:name="_Introducción_general"/>
+      <w:bookmarkEnd w:id="5"/>
+      <w:r>
+        <w:t>Introducción general</w:t>
+      </w:r>
+    </w:p>
+    <w:p>
+      <w:r>
+        <w:t xml:space="preserve">En este apartado se </w:t>
+      </w:r>
+      <w:r>
+        <w:t xml:space="preserve">responderán a las preguntas propuestas en el enunciado del trabajo, incluyendo capturas de pantalla de los resultados. </w:t>
+      </w:r>
+      <w:r>
+        <w:t xml:space="preserve">Las respuestas se consiguen mediante el </w:t>
+      </w:r>
+      <w:r>
+        <w:t xml:space="preserve">depurador de Visual Studio en combinación con otras herramientas como la </w:t>
+      </w:r>
+      <w:r>
+        <w:t>Memoria en ventana y el modo desensamblado.</w:t>
+      </w:r>
+      <w:r>
+        <w:t xml:space="preserve"> Para entrar en el modo depuración, </w:t>
+      </w:r>
+      <w:r>
+        <w:t>primero se inserta un punto de interrupción y luego se extrae la información necesaria en el modo “Debug”.</w:t>
+      </w:r>
+    </w:p>
+    <w:p>
+      <w:pPr>
+        <w:jc w:val="center"/>
+      </w:pPr>
+      <w:r>
         <w:rPr>
           <w:noProof/>
         </w:rPr>
-      </w:pPr>
-      <w:r>
-        <w:rPr>
-          <w:noProof/>
-        </w:rPr>
         <w:drawing>
-          <wp:anchor distT="0" distB="0" distL="114300" distR="114300" simplePos="0" relativeHeight="251659264" behindDoc="0" locked="0" layoutInCell="1" allowOverlap="1" wp14:anchorId="324C0DF5" wp14:editId="14540342">
-            <wp:simplePos x="0" y="0"/>
-            <wp:positionH relativeFrom="column">
-              <wp:posOffset>-3810</wp:posOffset>
-            </wp:positionH>
-            <wp:positionV relativeFrom="paragraph">
-              <wp:posOffset>1905</wp:posOffset>
-            </wp:positionV>
-            <wp:extent cx="5391150" cy="1971675"/>
-            <wp:effectExtent l="0" t="0" r="0" b="9525"/>
-            <wp:wrapTopAndBottom/>
-            <wp:docPr id="4" name="Imagen 4"/>
+          <wp:inline distT="0" distB="0" distL="0" distR="0" wp14:anchorId="154E0385" wp14:editId="247F0D14">
+            <wp:extent cx="5376881" cy="3029585"/>
+            <wp:effectExtent l="0" t="0" r="0" b="0"/>
+            <wp:docPr id="5" name="Imagen 5"/>
             <wp:cNvGraphicFramePr>
               <a:graphicFrameLocks xmlns:a="http://schemas.openxmlformats.org/drawingml/2006/main" noChangeAspect="1"/>
             </wp:cNvGraphicFramePr>
@@ -870,7 +930,7 @@
               <a:graphicData uri="http://schemas.openxmlformats.org/drawingml/2006/picture">
                 <pic:pic xmlns:pic="http://schemas.openxmlformats.org/drawingml/2006/picture">
                   <pic:nvPicPr>
-                    <pic:cNvPr id="0" name="Picture 4"/>
+                    <pic:cNvPr id="5" name="Imagen 5"/>
                     <pic:cNvPicPr>
                       <a:picLocks noChangeAspect="1" noChangeArrowheads="1"/>
                     </pic:cNvPicPr>
@@ -883,7 +943,6 @@
                         </a:ext>
                       </a:extLst>
                     </a:blip>
-                    <a:srcRect/>
                     <a:stretch>
                       <a:fillRect/>
                     </a:stretch>
@@ -891,7 +950,7 @@
                   <pic:spPr bwMode="auto">
                     <a:xfrm>
                       <a:off x="0" y="0"/>
-                      <a:ext cx="5391150" cy="1971675"/>
+                      <a:ext cx="5376881" cy="3029585"/>
                     </a:xfrm>
                     <a:prstGeom prst="rect">
                       <a:avLst/>
@@ -904,36 +963,18 @@
                 </pic:pic>
               </a:graphicData>
             </a:graphic>
-          </wp:anchor>
+          </wp:inline>
         </w:drawing>
       </w:r>
-    </w:p>
-    <w:p>
-      <w:pPr>
-        <w:pStyle w:val="Ttulo2"/>
+      <w:r>
         <w:rPr>
           <w:noProof/>
         </w:rPr>
-      </w:pPr>
-      <w:bookmarkStart w:id="5" w:name="_Pregunta_2."/>
-      <w:bookmarkEnd w:id="5"/>
-      <w:r>
-        <w:rPr>
-          <w:noProof/>
-        </w:rPr>
         <w:drawing>
-          <wp:anchor distT="0" distB="0" distL="114300" distR="114300" simplePos="0" relativeHeight="251658240" behindDoc="0" locked="0" layoutInCell="1" allowOverlap="1" wp14:anchorId="57D241D5" wp14:editId="0883B494">
-            <wp:simplePos x="0" y="0"/>
-            <wp:positionH relativeFrom="margin">
-              <wp:align>left</wp:align>
-            </wp:positionH>
-            <wp:positionV relativeFrom="paragraph">
-              <wp:posOffset>277467</wp:posOffset>
-            </wp:positionV>
-            <wp:extent cx="5391150" cy="2486025"/>
-            <wp:effectExtent l="0" t="0" r="0" b="9525"/>
-            <wp:wrapTopAndBottom/>
-            <wp:docPr id="1" name="Imagen 1"/>
+          <wp:inline distT="0" distB="0" distL="0" distR="0" wp14:anchorId="554B5E78" wp14:editId="531360F1">
+            <wp:extent cx="5391150" cy="3029585"/>
+            <wp:effectExtent l="0" t="0" r="0" b="0"/>
+            <wp:docPr id="10" name="Imagen 10"/>
             <wp:cNvGraphicFramePr>
               <a:graphicFrameLocks xmlns:a="http://schemas.openxmlformats.org/drawingml/2006/main" noChangeAspect="1"/>
             </wp:cNvGraphicFramePr>
@@ -941,7 +982,7 @@
               <a:graphicData uri="http://schemas.openxmlformats.org/drawingml/2006/picture">
                 <pic:pic xmlns:pic="http://schemas.openxmlformats.org/drawingml/2006/picture">
                   <pic:nvPicPr>
-                    <pic:cNvPr id="0" name="Picture 1"/>
+                    <pic:cNvPr id="0" name="Picture 6"/>
                     <pic:cNvPicPr>
                       <a:picLocks noChangeAspect="1" noChangeArrowheads="1"/>
                     </pic:cNvPicPr>
@@ -962,7 +1003,7 @@
                   <pic:spPr bwMode="auto">
                     <a:xfrm>
                       <a:off x="0" y="0"/>
-                      <a:ext cx="5391150" cy="2486025"/>
+                      <a:ext cx="5391150" cy="3029585"/>
                     </a:xfrm>
                     <a:prstGeom prst="rect">
                       <a:avLst/>
@@ -975,49 +1016,39 @@
                 </pic:pic>
               </a:graphicData>
             </a:graphic>
-          </wp:anchor>
+          </wp:inline>
         </w:drawing>
       </w:r>
+    </w:p>
+    <w:p>
+      <w:pPr>
+        <w:pStyle w:val="Ttulo2"/>
+      </w:pPr>
+      <w:bookmarkStart w:id="6" w:name="_Pregunta_1."/>
+      <w:bookmarkEnd w:id="6"/>
+      <w:r>
+        <w:lastRenderedPageBreak/>
+        <w:t>Pregunta 1.</w:t>
+      </w:r>
+    </w:p>
+    <w:p>
       <w:r>
         <w:rPr>
           <w:noProof/>
         </w:rPr>
-        <w:t>Pregunta 2.</w:t>
-      </w:r>
-    </w:p>
-    <w:p>
-      <w:pPr>
-        <w:rPr>
-          <w:noProof/>
-        </w:rPr>
-      </w:pPr>
-    </w:p>
-    <w:p>
-      <w:pPr>
-        <w:pStyle w:val="Ttulo2"/>
-        <w:rPr>
-          <w:noProof/>
-        </w:rPr>
-      </w:pPr>
-      <w:bookmarkStart w:id="6" w:name="_Pregunta_3."/>
-      <w:bookmarkEnd w:id="6"/>
-      <w:r>
-        <w:rPr>
-          <w:noProof/>
-        </w:rPr>
-        <w:t>Pregunta 3.</w:t>
-      </w:r>
-    </w:p>
-    <w:p>
-      <w:r>
-        <w:rPr>
-          <w:noProof/>
-        </w:rPr>
         <w:drawing>
-          <wp:inline distT="0" distB="0" distL="0" distR="0" wp14:anchorId="44628F7C" wp14:editId="04A7FD33">
-            <wp:extent cx="5391150" cy="2305050"/>
-            <wp:effectExtent l="0" t="0" r="0" b="0"/>
-            <wp:docPr id="3" name="Imagen 3"/>
+          <wp:anchor distT="0" distB="0" distL="114300" distR="114300" simplePos="0" relativeHeight="251661312" behindDoc="0" locked="0" layoutInCell="1" allowOverlap="1" wp14:anchorId="10F21A11" wp14:editId="11DF17E0">
+            <wp:simplePos x="0" y="0"/>
+            <wp:positionH relativeFrom="margin">
+              <wp:posOffset>23012</wp:posOffset>
+            </wp:positionH>
+            <wp:positionV relativeFrom="paragraph">
+              <wp:posOffset>641682</wp:posOffset>
+            </wp:positionV>
+            <wp:extent cx="5397500" cy="4067175"/>
+            <wp:effectExtent l="0" t="0" r="0" b="9525"/>
+            <wp:wrapTopAndBottom/>
+            <wp:docPr id="8" name="Imagen 8"/>
             <wp:cNvGraphicFramePr>
               <a:graphicFrameLocks xmlns:a="http://schemas.openxmlformats.org/drawingml/2006/main" noChangeAspect="1"/>
             </wp:cNvGraphicFramePr>
@@ -1025,13 +1056,13 @@
               <a:graphicData uri="http://schemas.openxmlformats.org/drawingml/2006/picture">
                 <pic:pic xmlns:pic="http://schemas.openxmlformats.org/drawingml/2006/picture">
                   <pic:nvPicPr>
-                    <pic:cNvPr id="0" name="Picture 3"/>
+                    <pic:cNvPr id="0" name="Picture 4"/>
                     <pic:cNvPicPr>
                       <a:picLocks noChangeAspect="1" noChangeArrowheads="1"/>
                     </pic:cNvPicPr>
                   </pic:nvPicPr>
                   <pic:blipFill>
-                    <a:blip r:embed="rId9" cstate="print">
+                    <a:blip r:embed="rId9">
                       <a:extLst>
                         <a:ext uri="{28A0092B-C50C-407E-A947-70E740481C1C}">
                           <a14:useLocalDpi xmlns:a14="http://schemas.microsoft.com/office/drawing/2010/main" val="0"/>
@@ -1046,7 +1077,7 @@
                   <pic:spPr bwMode="auto">
                     <a:xfrm>
                       <a:off x="0" y="0"/>
-                      <a:ext cx="5391150" cy="2305050"/>
+                      <a:ext cx="5397500" cy="4067175"/>
                     </a:xfrm>
                     <a:prstGeom prst="rect">
                       <a:avLst/>
@@ -1059,34 +1090,65 @@
                 </pic:pic>
               </a:graphicData>
             </a:graphic>
-          </wp:inline>
+            <wp14:sizeRelH relativeFrom="page">
+              <wp14:pctWidth>0</wp14:pctWidth>
+            </wp14:sizeRelH>
+            <wp14:sizeRelV relativeFrom="page">
+              <wp14:pctHeight>0</wp14:pctHeight>
+            </wp14:sizeRelV>
+          </wp:anchor>
         </w:drawing>
       </w:r>
-    </w:p>
-    <w:p>
-      <w:pPr>
-        <w:pStyle w:val="Ttulo2"/>
-      </w:pPr>
-      <w:bookmarkStart w:id="7" w:name="_Pregunta_4."/>
-      <w:bookmarkEnd w:id="7"/>
+      <w:r>
+        <w:t xml:space="preserve">Para acceder al desensamblado, </w:t>
+      </w:r>
+      <w:r>
+        <w:t xml:space="preserve">se introduce un punto de interrupción y se hace </w:t>
+      </w:r>
+      <w:r>
+        <w:t>clic</w:t>
+      </w:r>
+      <w:r>
+        <w:t xml:space="preserve"> derecho sobre la instrucción que queremos observar en desensamblado. En el menú desplegable, se</w:t>
+      </w:r>
+      <w:r>
+        <w:t xml:space="preserve"> </w:t>
+      </w:r>
+      <w:r>
+        <w:t>selecciona “</w:t>
+      </w:r>
+      <w:r>
+        <w:t>Ir al desensamblado”:</w:t>
+      </w:r>
+    </w:p>
+    <w:p/>
+    <w:p>
+      <w:r>
+        <w:t xml:space="preserve">Una vez en el desensamblado del código, para poder ver el código máquina debemos activar la siguiente opción, accesible igual que la anterior </w:t>
+      </w:r>
+      <w:r>
+        <w:t xml:space="preserve">mediante el </w:t>
+      </w:r>
+      <w:r>
+        <w:t>clic</w:t>
+      </w:r>
+      <w:r>
+        <w:t xml:space="preserve"> derecho:</w:t>
+      </w:r>
+    </w:p>
+    <w:p>
+      <w:pPr>
+        <w:jc w:val="center"/>
+      </w:pPr>
       <w:r>
         <w:rPr>
           <w:noProof/>
         </w:rPr>
-        <w:lastRenderedPageBreak/>
         <w:drawing>
-          <wp:anchor distT="0" distB="0" distL="114300" distR="114300" simplePos="0" relativeHeight="251660288" behindDoc="0" locked="0" layoutInCell="1" allowOverlap="1" wp14:anchorId="0BE3474D" wp14:editId="0970AA0B">
-            <wp:simplePos x="0" y="0"/>
-            <wp:positionH relativeFrom="margin">
-              <wp:align>left</wp:align>
-            </wp:positionH>
-            <wp:positionV relativeFrom="paragraph">
-              <wp:posOffset>384341</wp:posOffset>
-            </wp:positionV>
-            <wp:extent cx="5391150" cy="2409825"/>
-            <wp:effectExtent l="0" t="0" r="0" b="9525"/>
-            <wp:wrapTopAndBottom/>
-            <wp:docPr id="2" name="Imagen 2"/>
+          <wp:inline distT="0" distB="0" distL="0" distR="0" wp14:anchorId="6C4C36C0" wp14:editId="55DD51DD">
+            <wp:extent cx="4756245" cy="3054629"/>
+            <wp:effectExtent l="0" t="0" r="6350" b="0"/>
+            <wp:docPr id="9" name="Imagen 9"/>
             <wp:cNvGraphicFramePr>
               <a:graphicFrameLocks xmlns:a="http://schemas.openxmlformats.org/drawingml/2006/main" noChangeAspect="1"/>
             </wp:cNvGraphicFramePr>
@@ -1094,7 +1156,7 @@
               <a:graphicData uri="http://schemas.openxmlformats.org/drawingml/2006/picture">
                 <pic:pic xmlns:pic="http://schemas.openxmlformats.org/drawingml/2006/picture">
                   <pic:nvPicPr>
-                    <pic:cNvPr id="0" name="Picture 2"/>
+                    <pic:cNvPr id="0" name="Picture 5"/>
                     <pic:cNvPicPr>
                       <a:picLocks noChangeAspect="1" noChangeArrowheads="1"/>
                     </pic:cNvPicPr>
@@ -1115,7 +1177,7 @@
                   <pic:spPr bwMode="auto">
                     <a:xfrm>
                       <a:off x="0" y="0"/>
-                      <a:ext cx="5391150" cy="2409825"/>
+                      <a:ext cx="4951314" cy="3179909"/>
                     </a:xfrm>
                     <a:prstGeom prst="rect">
                       <a:avLst/>
@@ -1128,15 +1190,526 @@
                 </pic:pic>
               </a:graphicData>
             </a:graphic>
+          </wp:inline>
+        </w:drawing>
+      </w:r>
+    </w:p>
+    <w:p/>
+    <w:p>
+      <w:r>
+        <w:t xml:space="preserve">La primera dirección de memoria </w:t>
+      </w:r>
+      <w:r>
+        <w:t>del paso de parámetros a la función en Assembly “IsValidAssembly(int, int, int)” es “004010DB”</w:t>
+      </w:r>
+      <w:r>
+        <w:t>, resaltado en la imagen en rojo</w:t>
+      </w:r>
+      <w:r>
+        <w:t>.</w:t>
+      </w:r>
+      <w:r>
+        <w:t xml:space="preserve"> El mnemónico de esta instrucción es “mov ecx, […] num3”</w:t>
+      </w:r>
+      <w:r>
+        <w:t xml:space="preserve">, la parte resaltada en verde. Por último, en azul, </w:t>
+      </w:r>
+      <w:r>
+        <w:t xml:space="preserve">se encuentra el código máquina en hexadecimal. </w:t>
+      </w:r>
+      <w:r>
+        <w:t>Los pasos de parámetros continúan hasta la dirección “004010E7”, donde se llama al procedimiento.</w:t>
+      </w:r>
+    </w:p>
+    <w:p>
+      <w:pPr>
+        <w:rPr>
+          <w:noProof/>
+        </w:rPr>
+      </w:pPr>
+      <w:r>
+        <w:rPr>
+          <w:noProof/>
+        </w:rPr>
+        <w:drawing>
+          <wp:inline distT="0" distB="0" distL="0" distR="0" wp14:anchorId="3F20A48B" wp14:editId="5C442B57">
+            <wp:extent cx="5391150" cy="1330960"/>
+            <wp:effectExtent l="0" t="0" r="0" b="2540"/>
+            <wp:docPr id="6" name="Imagen 6"/>
+            <wp:cNvGraphicFramePr>
+              <a:graphicFrameLocks xmlns:a="http://schemas.openxmlformats.org/drawingml/2006/main" noChangeAspect="1"/>
+            </wp:cNvGraphicFramePr>
+            <a:graphic xmlns:a="http://schemas.openxmlformats.org/drawingml/2006/main">
+              <a:graphicData uri="http://schemas.openxmlformats.org/drawingml/2006/picture">
+                <pic:pic xmlns:pic="http://schemas.openxmlformats.org/drawingml/2006/picture">
+                  <pic:nvPicPr>
+                    <pic:cNvPr id="0" name="Picture 2"/>
+                    <pic:cNvPicPr>
+                      <a:picLocks noChangeAspect="1" noChangeArrowheads="1"/>
+                    </pic:cNvPicPr>
+                  </pic:nvPicPr>
+                  <pic:blipFill>
+                    <a:blip r:embed="rId11">
+                      <a:extLst>
+                        <a:ext uri="{28A0092B-C50C-407E-A947-70E740481C1C}">
+                          <a14:useLocalDpi xmlns:a14="http://schemas.microsoft.com/office/drawing/2010/main" val="0"/>
+                        </a:ext>
+                      </a:extLst>
+                    </a:blip>
+                    <a:srcRect/>
+                    <a:stretch>
+                      <a:fillRect/>
+                    </a:stretch>
+                  </pic:blipFill>
+                  <pic:spPr bwMode="auto">
+                    <a:xfrm>
+                      <a:off x="0" y="0"/>
+                      <a:ext cx="5391150" cy="1330960"/>
+                    </a:xfrm>
+                    <a:prstGeom prst="rect">
+                      <a:avLst/>
+                    </a:prstGeom>
+                    <a:noFill/>
+                    <a:ln>
+                      <a:noFill/>
+                    </a:ln>
+                  </pic:spPr>
+                </pic:pic>
+              </a:graphicData>
+            </a:graphic>
+          </wp:inline>
+        </w:drawing>
+      </w:r>
+    </w:p>
+    <w:p>
+      <w:pPr>
+        <w:rPr>
+          <w:noProof/>
+        </w:rPr>
+      </w:pPr>
+    </w:p>
+    <w:p>
+      <w:pPr>
+        <w:pStyle w:val="Ttulo2"/>
+        <w:rPr>
+          <w:noProof/>
+        </w:rPr>
+      </w:pPr>
+      <w:bookmarkStart w:id="7" w:name="_Pregunta_2."/>
+      <w:bookmarkEnd w:id="7"/>
+      <w:r>
+        <w:rPr>
+          <w:noProof/>
+        </w:rPr>
+        <w:t>Pregunta 2.</w:t>
+      </w:r>
+    </w:p>
+    <w:p>
+      <w:r>
+        <w:t>Para obtener la dirección de memoria en la que se encuentra la primera cadena de “ControlString()”, tenemos que acceder a</w:t>
+      </w:r>
+      <w:r>
+        <w:t xml:space="preserve"> la ventana de “Memoria 1”</w:t>
+      </w:r>
+      <w:r>
+        <w:t xml:space="preserve"> mientras se ejecuta la depuración</w:t>
+      </w:r>
+      <w:r>
+        <w:t>:</w:t>
+      </w:r>
+    </w:p>
+    <w:p>
+      <w:r>
+        <w:rPr>
+          <w:noProof/>
+        </w:rPr>
+        <w:drawing>
+          <wp:inline distT="0" distB="0" distL="0" distR="0" wp14:anchorId="3B70511B" wp14:editId="34996DCE">
+            <wp:extent cx="5391150" cy="4149090"/>
+            <wp:effectExtent l="0" t="0" r="0" b="3810"/>
+            <wp:docPr id="7" name="Imagen 7"/>
+            <wp:cNvGraphicFramePr>
+              <a:graphicFrameLocks xmlns:a="http://schemas.openxmlformats.org/drawingml/2006/main" noChangeAspect="1"/>
+            </wp:cNvGraphicFramePr>
+            <a:graphic xmlns:a="http://schemas.openxmlformats.org/drawingml/2006/main">
+              <a:graphicData uri="http://schemas.openxmlformats.org/drawingml/2006/picture">
+                <pic:pic xmlns:pic="http://schemas.openxmlformats.org/drawingml/2006/picture">
+                  <pic:nvPicPr>
+                    <pic:cNvPr id="0" name="Picture 3"/>
+                    <pic:cNvPicPr>
+                      <a:picLocks noChangeAspect="1" noChangeArrowheads="1"/>
+                    </pic:cNvPicPr>
+                  </pic:nvPicPr>
+                  <pic:blipFill>
+                    <a:blip r:embed="rId12">
+                      <a:extLst>
+                        <a:ext uri="{28A0092B-C50C-407E-A947-70E740481C1C}">
+                          <a14:useLocalDpi xmlns:a14="http://schemas.microsoft.com/office/drawing/2010/main" val="0"/>
+                        </a:ext>
+                      </a:extLst>
+                    </a:blip>
+                    <a:srcRect/>
+                    <a:stretch>
+                      <a:fillRect/>
+                    </a:stretch>
+                  </pic:blipFill>
+                  <pic:spPr bwMode="auto">
+                    <a:xfrm>
+                      <a:off x="0" y="0"/>
+                      <a:ext cx="5391150" cy="4149090"/>
+                    </a:xfrm>
+                    <a:prstGeom prst="rect">
+                      <a:avLst/>
+                    </a:prstGeom>
+                    <a:noFill/>
+                    <a:ln>
+                      <a:noFill/>
+                    </a:ln>
+                  </pic:spPr>
+                </pic:pic>
+              </a:graphicData>
+            </a:graphic>
+          </wp:inline>
+        </w:drawing>
+      </w:r>
+    </w:p>
+    <w:p>
+      <w:r>
+        <w:rPr>
+          <w:noProof/>
+        </w:rPr>
+        <w:lastRenderedPageBreak/>
+        <w:drawing>
+          <wp:anchor distT="0" distB="0" distL="114300" distR="114300" simplePos="0" relativeHeight="251658240" behindDoc="0" locked="0" layoutInCell="1" allowOverlap="1" wp14:anchorId="57D241D5" wp14:editId="026F36BE">
+            <wp:simplePos x="0" y="0"/>
+            <wp:positionH relativeFrom="margin">
+              <wp:align>left</wp:align>
+            </wp:positionH>
+            <wp:positionV relativeFrom="paragraph">
+              <wp:posOffset>536992</wp:posOffset>
+            </wp:positionV>
+            <wp:extent cx="4693920" cy="2486025"/>
+            <wp:effectExtent l="0" t="0" r="0" b="9525"/>
+            <wp:wrapTopAndBottom/>
+            <wp:docPr id="1" name="Imagen 1"/>
+            <wp:cNvGraphicFramePr>
+              <a:graphicFrameLocks xmlns:a="http://schemas.openxmlformats.org/drawingml/2006/main" noChangeAspect="1"/>
+            </wp:cNvGraphicFramePr>
+            <a:graphic xmlns:a="http://schemas.openxmlformats.org/drawingml/2006/main">
+              <a:graphicData uri="http://schemas.openxmlformats.org/drawingml/2006/picture">
+                <pic:pic xmlns:pic="http://schemas.openxmlformats.org/drawingml/2006/picture">
+                  <pic:nvPicPr>
+                    <pic:cNvPr id="1" name="Imagen 1"/>
+                    <pic:cNvPicPr>
+                      <a:picLocks noChangeAspect="1" noChangeArrowheads="1"/>
+                    </pic:cNvPicPr>
+                  </pic:nvPicPr>
+                  <pic:blipFill>
+                    <a:blip r:embed="rId13">
+                      <a:extLst>
+                        <a:ext uri="{28A0092B-C50C-407E-A947-70E740481C1C}">
+                          <a14:useLocalDpi xmlns:a14="http://schemas.microsoft.com/office/drawing/2010/main" val="0"/>
+                        </a:ext>
+                      </a:extLst>
+                    </a:blip>
+                    <a:stretch>
+                      <a:fillRect/>
+                    </a:stretch>
+                  </pic:blipFill>
+                  <pic:spPr bwMode="auto">
+                    <a:xfrm>
+                      <a:off x="0" y="0"/>
+                      <a:ext cx="4693920" cy="2486025"/>
+                    </a:xfrm>
+                    <a:prstGeom prst="rect">
+                      <a:avLst/>
+                    </a:prstGeom>
+                    <a:noFill/>
+                    <a:ln>
+                      <a:noFill/>
+                    </a:ln>
+                  </pic:spPr>
+                </pic:pic>
+              </a:graphicData>
+            </a:graphic>
+            <wp14:sizeRelH relativeFrom="margin">
+              <wp14:pctWidth>0</wp14:pctWidth>
+            </wp14:sizeRelH>
           </wp:anchor>
         </w:drawing>
       </w:r>
       <w:r>
+        <w:t xml:space="preserve">Ahora, solo hay que introducir el nombre de la cadena, en este caso “cadena1”. Así se puede observar que dicha dirección es </w:t>
+      </w:r>
+      <w:r>
+        <w:t>“</w:t>
+      </w:r>
+      <w:r>
+        <w:t>0x0019FEB4</w:t>
+      </w:r>
+      <w:r>
+        <w:t>”</w:t>
+      </w:r>
+      <w:r>
+        <w:t>.</w:t>
+      </w:r>
+    </w:p>
+    <w:p/>
+    <w:p>
+      <w:pPr>
+        <w:rPr>
+          <w:noProof/>
+        </w:rPr>
+      </w:pPr>
+    </w:p>
+    <w:p>
+      <w:pPr>
+        <w:rPr>
+          <w:noProof/>
+          <w:u w:val="single"/>
+        </w:rPr>
+      </w:pPr>
+    </w:p>
+    <w:p>
+      <w:pPr>
+        <w:pStyle w:val="Ttulo2"/>
+        <w:rPr>
+          <w:noProof/>
+        </w:rPr>
+      </w:pPr>
+      <w:bookmarkStart w:id="8" w:name="_Pregunta_3."/>
+      <w:bookmarkEnd w:id="8"/>
+      <w:r>
+        <w:rPr>
+          <w:noProof/>
+        </w:rPr>
+        <w:t>Pregunta 3.</w:t>
+      </w:r>
+    </w:p>
+    <w:p>
+      <w:r>
+        <w:rPr>
+          <w:noProof/>
+        </w:rPr>
+        <w:drawing>
+          <wp:anchor distT="0" distB="0" distL="114300" distR="114300" simplePos="0" relativeHeight="251660288" behindDoc="0" locked="0" layoutInCell="1" allowOverlap="1" wp14:anchorId="0BE3474D" wp14:editId="0048153A">
+            <wp:simplePos x="0" y="0"/>
+            <wp:positionH relativeFrom="margin">
+              <wp:posOffset>27295</wp:posOffset>
+            </wp:positionH>
+            <wp:positionV relativeFrom="paragraph">
+              <wp:posOffset>836333</wp:posOffset>
+            </wp:positionV>
+            <wp:extent cx="5391150" cy="2252980"/>
+            <wp:effectExtent l="0" t="0" r="0" b="0"/>
+            <wp:wrapTopAndBottom/>
+            <wp:docPr id="2" name="Imagen 2"/>
+            <wp:cNvGraphicFramePr>
+              <a:graphicFrameLocks xmlns:a="http://schemas.openxmlformats.org/drawingml/2006/main" noChangeAspect="1"/>
+            </wp:cNvGraphicFramePr>
+            <a:graphic xmlns:a="http://schemas.openxmlformats.org/drawingml/2006/main">
+              <a:graphicData uri="http://schemas.openxmlformats.org/drawingml/2006/picture">
+                <pic:pic xmlns:pic="http://schemas.openxmlformats.org/drawingml/2006/picture">
+                  <pic:nvPicPr>
+                    <pic:cNvPr id="2" name="Imagen 2"/>
+                    <pic:cNvPicPr>
+                      <a:picLocks noChangeAspect="1" noChangeArrowheads="1"/>
+                    </pic:cNvPicPr>
+                  </pic:nvPicPr>
+                  <pic:blipFill>
+                    <a:blip r:embed="rId14">
+                      <a:extLst>
+                        <a:ext uri="{28A0092B-C50C-407E-A947-70E740481C1C}">
+                          <a14:useLocalDpi xmlns:a14="http://schemas.microsoft.com/office/drawing/2010/main" val="0"/>
+                        </a:ext>
+                      </a:extLst>
+                    </a:blip>
+                    <a:stretch>
+                      <a:fillRect/>
+                    </a:stretch>
+                  </pic:blipFill>
+                  <pic:spPr bwMode="auto">
+                    <a:xfrm>
+                      <a:off x="0" y="0"/>
+                      <a:ext cx="5391150" cy="2252980"/>
+                    </a:xfrm>
+                    <a:prstGeom prst="rect">
+                      <a:avLst/>
+                    </a:prstGeom>
+                    <a:noFill/>
+                    <a:ln>
+                      <a:noFill/>
+                    </a:ln>
+                  </pic:spPr>
+                </pic:pic>
+              </a:graphicData>
+            </a:graphic>
+            <wp14:sizeRelV relativeFrom="margin">
+              <wp14:pctHeight>0</wp14:pctHeight>
+            </wp14:sizeRelV>
+          </wp:anchor>
+        </w:drawing>
+      </w:r>
+      <w:r>
+        <w:t xml:space="preserve">Para obtener </w:t>
+      </w:r>
+      <w:r>
+        <w:t>la dirección en memoria, el código fuente y el mnemónico del epílogo, se sigue el mismo procedimiento que en la primera pregunta.</w:t>
+      </w:r>
+      <w:r>
+        <w:t xml:space="preserve"> En el caso de la primera instrucci</w:t>
+      </w:r>
+      <w:r>
+        <w:t xml:space="preserve">ón, su dirección en memoria será </w:t>
+      </w:r>
+      <w:r>
+        <w:t>“</w:t>
+      </w:r>
+      <w:r>
+        <w:t>00401297</w:t>
+      </w:r>
+      <w:r>
+        <w:t>”</w:t>
+      </w:r>
+      <w:r>
+        <w:t>, su código fuente en hexadecimal es “8BE5” y el mnemónico correspondiente es “mov esp, ebp”.</w:t>
+      </w:r>
+    </w:p>
+    <w:p/>
+    <w:p/>
+    <w:p/>
+    <w:p/>
+    <w:p/>
+    <w:p>
+      <w:pPr>
+        <w:pStyle w:val="Ttulo2"/>
+      </w:pPr>
+      <w:bookmarkStart w:id="9" w:name="_Pregunta_4."/>
+      <w:bookmarkEnd w:id="9"/>
+      <w:r>
+        <w:lastRenderedPageBreak/>
         <w:t>Pregunta 4.</w:t>
       </w:r>
     </w:p>
+    <w:p>
+      <w:r>
+        <w:t>Igual que en la primera pregunta, al entrar en el modo desensamblado podemos comprobar la dirección de memoria de la primera instrucción, “0040116D”, su código máquina en hexadecimal, “8B45F4”, y por último su mnemónico, “mov eax, […] check”.</w:t>
+      </w:r>
+    </w:p>
+    <w:p>
+      <w:r>
+        <w:rPr>
+          <w:noProof/>
+        </w:rPr>
+        <w:drawing>
+          <wp:inline distT="0" distB="0" distL="0" distR="0" wp14:anchorId="38F5EC04" wp14:editId="4D6C2926">
+            <wp:extent cx="4058124" cy="2305050"/>
+            <wp:effectExtent l="0" t="0" r="0" b="0"/>
+            <wp:docPr id="3" name="Imagen 3"/>
+            <wp:cNvGraphicFramePr>
+              <a:graphicFrameLocks xmlns:a="http://schemas.openxmlformats.org/drawingml/2006/main" noChangeAspect="1"/>
+            </wp:cNvGraphicFramePr>
+            <a:graphic xmlns:a="http://schemas.openxmlformats.org/drawingml/2006/main">
+              <a:graphicData uri="http://schemas.openxmlformats.org/drawingml/2006/picture">
+                <pic:pic xmlns:pic="http://schemas.openxmlformats.org/drawingml/2006/picture">
+                  <pic:nvPicPr>
+                    <pic:cNvPr id="3" name="Imagen 3"/>
+                    <pic:cNvPicPr>
+                      <a:picLocks noChangeAspect="1" noChangeArrowheads="1"/>
+                    </pic:cNvPicPr>
+                  </pic:nvPicPr>
+                  <pic:blipFill>
+                    <a:blip r:embed="rId15">
+                      <a:extLst>
+                        <a:ext uri="{28A0092B-C50C-407E-A947-70E740481C1C}">
+                          <a14:useLocalDpi xmlns:a14="http://schemas.microsoft.com/office/drawing/2010/main" val="0"/>
+                        </a:ext>
+                      </a:extLst>
+                    </a:blip>
+                    <a:stretch>
+                      <a:fillRect/>
+                    </a:stretch>
+                  </pic:blipFill>
+                  <pic:spPr bwMode="auto">
+                    <a:xfrm>
+                      <a:off x="0" y="0"/>
+                      <a:ext cx="4058124" cy="2305050"/>
+                    </a:xfrm>
+                    <a:prstGeom prst="rect">
+                      <a:avLst/>
+                    </a:prstGeom>
+                    <a:noFill/>
+                    <a:ln>
+                      <a:noFill/>
+                    </a:ln>
+                  </pic:spPr>
+                </pic:pic>
+              </a:graphicData>
+            </a:graphic>
+          </wp:inline>
+        </w:drawing>
+      </w:r>
+    </w:p>
+    <w:p/>
+    <w:p>
+      <w:pPr>
+        <w:pStyle w:val="Ttulo1"/>
+      </w:pPr>
+      <w:bookmarkStart w:id="10" w:name="_Reparto_del_trabajo"/>
+      <w:bookmarkEnd w:id="10"/>
+      <w:r>
+        <w:t>Reparto del trabajo</w:t>
+      </w:r>
+    </w:p>
+    <w:p>
+      <w:r>
+        <w:t>El trabajo se ha repartido de esta manera:</w:t>
+      </w:r>
+    </w:p>
+    <w:p>
+      <w:pPr>
+        <w:pStyle w:val="Prrafodelista"/>
+        <w:numPr>
+          <w:ilvl w:val="0"/>
+          <w:numId w:val="17"/>
+        </w:numPr>
+      </w:pPr>
+      <w:r>
+        <w:t>Miguel del Riego: BitControl()</w:t>
+      </w:r>
+    </w:p>
+    <w:p>
+      <w:pPr>
+        <w:pStyle w:val="Prrafodelista"/>
+        <w:numPr>
+          <w:ilvl w:val="0"/>
+          <w:numId w:val="17"/>
+        </w:numPr>
+      </w:pPr>
+      <w:r>
+        <w:t>Juan Mier: ControlString(), ControlInAsmblyFile(), ControlWithInlineAssembly(), FailedTest()</w:t>
+      </w:r>
+      <w:r>
+        <w:t xml:space="preserve"> y</w:t>
+      </w:r>
+      <w:r>
+        <w:t xml:space="preserve"> main(), memoria.</w:t>
+      </w:r>
+    </w:p>
+    <w:p>
+      <w:pPr>
+        <w:pStyle w:val="Prrafodelista"/>
+        <w:numPr>
+          <w:ilvl w:val="0"/>
+          <w:numId w:val="17"/>
+        </w:numPr>
+      </w:pPr>
+      <w:r>
+        <w:t>Ignacio Valdés: no ha participado.</w:t>
+      </w:r>
+    </w:p>
     <w:sectPr>
-      <w:footerReference w:type="default" r:id="rId11"/>
+      <w:footerReference w:type="default" r:id="rId16"/>
       <w:pgSz w:w="11906" w:h="16838"/>
       <w:pgMar w:top="1417" w:right="1701" w:bottom="1417" w:left="1701" w:header="708" w:footer="708" w:gutter="0"/>
       <w:cols w:space="708"/>
@@ -1182,6 +1755,7 @@
         <w:docPartUnique/>
       </w:docPartObj>
     </w:sdtPr>
+    <w:sdtEndPr/>
     <w:sdtContent>
       <w:p>
         <w:pPr>
@@ -1192,13 +1766,41 @@
           <w:fldChar w:fldCharType="begin"/>
         </w:r>
         <w:r>
-          <w:instrText>PAGE   \* MERGEFORMAT</w:instrText>
+          <w:instrText xml:space="preserve"> HYPERLINK  \l "_Índice" </w:instrText>
         </w:r>
         <w:r>
           <w:fldChar w:fldCharType="separate"/>
         </w:r>
         <w:r>
-          <w:t>2</w:t>
+          <w:rPr>
+            <w:rStyle w:val="Hipervnculo"/>
+          </w:rPr>
+          <w:fldChar w:fldCharType="begin"/>
+        </w:r>
+        <w:r>
+          <w:rPr>
+            <w:rStyle w:val="Hipervnculo"/>
+          </w:rPr>
+          <w:instrText>PAGE   \* MERGEFORMAT</w:instrText>
+        </w:r>
+        <w:r>
+          <w:rPr>
+            <w:rStyle w:val="Hipervnculo"/>
+          </w:rPr>
+          <w:fldChar w:fldCharType="separate"/>
+        </w:r>
+        <w:r>
+          <w:rPr>
+            <w:rStyle w:val="Hipervnculo"/>
+            <w:noProof/>
+          </w:rPr>
+          <w:t>8</w:t>
+        </w:r>
+        <w:r>
+          <w:rPr>
+            <w:rStyle w:val="Hipervnculo"/>
+          </w:rPr>
+          <w:fldChar w:fldCharType="end"/>
         </w:r>
         <w:r>
           <w:fldChar w:fldCharType="end"/>
@@ -1896,6 +2498,119 @@
     <w:nsid w:val="4CD96CB2"/>
     <w:multiLevelType w:val="hybridMultilevel"/>
     <w:tmpl w:val="6AD6F708"/>
+    <w:lvl w:ilvl="0" w:tplc="0C0A0001">
+      <w:start w:val="1"/>
+      <w:numFmt w:val="bullet"/>
+      <w:lvlText w:val=""/>
+      <w:lvlJc w:val="left"/>
+      <w:pPr>
+        <w:ind w:left="720" w:hanging="360"/>
+      </w:pPr>
+      <w:rPr>
+        <w:rFonts w:ascii="Symbol" w:hAnsi="Symbol" w:hint="default"/>
+      </w:rPr>
+    </w:lvl>
+    <w:lvl w:ilvl="1" w:tplc="0C0A0003" w:tentative="1">
+      <w:start w:val="1"/>
+      <w:numFmt w:val="bullet"/>
+      <w:lvlText w:val="o"/>
+      <w:lvlJc w:val="left"/>
+      <w:pPr>
+        <w:ind w:left="1440" w:hanging="360"/>
+      </w:pPr>
+      <w:rPr>
+        <w:rFonts w:ascii="Courier New" w:hAnsi="Courier New" w:cs="Courier New" w:hint="default"/>
+      </w:rPr>
+    </w:lvl>
+    <w:lvl w:ilvl="2" w:tplc="0C0A0005" w:tentative="1">
+      <w:start w:val="1"/>
+      <w:numFmt w:val="bullet"/>
+      <w:lvlText w:val=""/>
+      <w:lvlJc w:val="left"/>
+      <w:pPr>
+        <w:ind w:left="2160" w:hanging="360"/>
+      </w:pPr>
+      <w:rPr>
+        <w:rFonts w:ascii="Wingdings" w:hAnsi="Wingdings" w:hint="default"/>
+      </w:rPr>
+    </w:lvl>
+    <w:lvl w:ilvl="3" w:tplc="0C0A0001" w:tentative="1">
+      <w:start w:val="1"/>
+      <w:numFmt w:val="bullet"/>
+      <w:lvlText w:val=""/>
+      <w:lvlJc w:val="left"/>
+      <w:pPr>
+        <w:ind w:left="2880" w:hanging="360"/>
+      </w:pPr>
+      <w:rPr>
+        <w:rFonts w:ascii="Symbol" w:hAnsi="Symbol" w:hint="default"/>
+      </w:rPr>
+    </w:lvl>
+    <w:lvl w:ilvl="4" w:tplc="0C0A0003" w:tentative="1">
+      <w:start w:val="1"/>
+      <w:numFmt w:val="bullet"/>
+      <w:lvlText w:val="o"/>
+      <w:lvlJc w:val="left"/>
+      <w:pPr>
+        <w:ind w:left="3600" w:hanging="360"/>
+      </w:pPr>
+      <w:rPr>
+        <w:rFonts w:ascii="Courier New" w:hAnsi="Courier New" w:cs="Courier New" w:hint="default"/>
+      </w:rPr>
+    </w:lvl>
+    <w:lvl w:ilvl="5" w:tplc="0C0A0005" w:tentative="1">
+      <w:start w:val="1"/>
+      <w:numFmt w:val="bullet"/>
+      <w:lvlText w:val=""/>
+      <w:lvlJc w:val="left"/>
+      <w:pPr>
+        <w:ind w:left="4320" w:hanging="360"/>
+      </w:pPr>
+      <w:rPr>
+        <w:rFonts w:ascii="Wingdings" w:hAnsi="Wingdings" w:hint="default"/>
+      </w:rPr>
+    </w:lvl>
+    <w:lvl w:ilvl="6" w:tplc="0C0A0001" w:tentative="1">
+      <w:start w:val="1"/>
+      <w:numFmt w:val="bullet"/>
+      <w:lvlText w:val=""/>
+      <w:lvlJc w:val="left"/>
+      <w:pPr>
+        <w:ind w:left="5040" w:hanging="360"/>
+      </w:pPr>
+      <w:rPr>
+        <w:rFonts w:ascii="Symbol" w:hAnsi="Symbol" w:hint="default"/>
+      </w:rPr>
+    </w:lvl>
+    <w:lvl w:ilvl="7" w:tplc="0C0A0003" w:tentative="1">
+      <w:start w:val="1"/>
+      <w:numFmt w:val="bullet"/>
+      <w:lvlText w:val="o"/>
+      <w:lvlJc w:val="left"/>
+      <w:pPr>
+        <w:ind w:left="5760" w:hanging="360"/>
+      </w:pPr>
+      <w:rPr>
+        <w:rFonts w:ascii="Courier New" w:hAnsi="Courier New" w:cs="Courier New" w:hint="default"/>
+      </w:rPr>
+    </w:lvl>
+    <w:lvl w:ilvl="8" w:tplc="0C0A0005" w:tentative="1">
+      <w:start w:val="1"/>
+      <w:numFmt w:val="bullet"/>
+      <w:lvlText w:val=""/>
+      <w:lvlJc w:val="left"/>
+      <w:pPr>
+        <w:ind w:left="6480" w:hanging="360"/>
+      </w:pPr>
+      <w:rPr>
+        <w:rFonts w:ascii="Wingdings" w:hAnsi="Wingdings" w:hint="default"/>
+      </w:rPr>
+    </w:lvl>
+  </w:abstractNum>
+  <w:abstractNum w:abstractNumId="7" w15:restartNumberingAfterBreak="0">
+    <w:nsid w:val="69E372EC"/>
+    <w:multiLevelType w:val="hybridMultilevel"/>
+    <w:tmpl w:val="51FA5D6E"/>
     <w:lvl w:ilvl="0" w:tplc="0C0A0001">
       <w:start w:val="1"/>
       <w:numFmt w:val="bullet"/>
@@ -2052,6 +2767,9 @@
   </w:num>
   <w:num w:numId="16">
     <w:abstractNumId w:val="5"/>
+  </w:num>
+  <w:num w:numId="17">
+    <w:abstractNumId w:val="7"/>
   </w:num>
 </w:numbering>
 </file>
@@ -3170,6 +3888,18 @@
     <w:uiPriority w:val="99"/>
     <w:rsid w:val="00E10E4A"/>
   </w:style>
+  <w:style w:type="character" w:styleId="Hipervnculovisitado">
+    <w:name w:val="FollowedHyperlink"/>
+    <w:basedOn w:val="Fuentedeprrafopredeter"/>
+    <w:uiPriority w:val="99"/>
+    <w:semiHidden/>
+    <w:unhideWhenUsed/>
+    <w:rsid w:val="00DC23A3"/>
+    <w:rPr>
+      <w:color w:val="954F72" w:themeColor="followedHyperlink"/>
+      <w:u w:val="single"/>
+    </w:rPr>
+  </w:style>
 </w:styles>
 </file>
 

</xml_diff>